<commit_message>
update to read me file
</commit_message>
<xml_diff>
--- a/ReadMe.docx
+++ b/ReadMe.docx
@@ -697,7 +697,15 @@
         <w:t xml:space="preserve">Client Service – This exposes </w:t>
       </w:r>
       <w:r>
-        <w:t>services to add user, add service provider, subscribe user to a service provider health, etc. Any front end application should be able to consume these services and build the UI of the network monitor app</w:t>
+        <w:t xml:space="preserve">services to add user, add service provider, subscribe user to a service provider health, etc. Any </w:t>
+      </w:r>
+      <w:proofErr w:type="gramStart"/>
+      <w:r>
+        <w:t>front end</w:t>
+      </w:r>
+      <w:proofErr w:type="gramEnd"/>
+      <w:r>
+        <w:t xml:space="preserve"> application should be able to consume these services and build the UI of the network monitor app</w:t>
       </w:r>
     </w:p>
     <w:p>
@@ -718,7 +726,15 @@
         <w:ind w:left="630" w:hanging="270"/>
       </w:pPr>
       <w:r>
-        <w:t>Demo Service – This just have a demo service to work with network monitor app. This has no connection to any other layer in the app. This just returns hard coded values. Built in health check, health check UI and health check network nuget packages installed and configured to demonstrate OOTB solution.</w:t>
+        <w:t xml:space="preserve">Demo Service – This just have a demo service to work with network monitor app. This has no connection to any other layer in the app. This just returns hard coded values. Built in health check, health check UI and health check network </w:t>
+      </w:r>
+      <w:proofErr w:type="spellStart"/>
+      <w:r>
+        <w:t>nuget</w:t>
+      </w:r>
+      <w:proofErr w:type="spellEnd"/>
+      <w:r>
+        <w:t xml:space="preserve"> packages installed and configured to demonstrate OOTB solution.</w:t>
       </w:r>
     </w:p>
     <w:p>
@@ -888,8 +904,21 @@
       <w:r>
         <w:t xml:space="preserve">. </w:t>
       </w:r>
-      <w:r>
-        <w:t xml:space="preserve">ILogger object is passed but not configured with a log provider such as Serilog. Logs will only display in console </w:t>
+      <w:proofErr w:type="spellStart"/>
+      <w:r>
+        <w:t>ILogger</w:t>
+      </w:r>
+      <w:proofErr w:type="spellEnd"/>
+      <w:r>
+        <w:t xml:space="preserve"> object is passed but not configured with a log provider such as </w:t>
+      </w:r>
+      <w:proofErr w:type="spellStart"/>
+      <w:r>
+        <w:t>Serilog</w:t>
+      </w:r>
+      <w:proofErr w:type="spellEnd"/>
+      <w:r>
+        <w:t xml:space="preserve">. Logs will only display in console </w:t>
       </w:r>
     </w:p>
     <w:p>
@@ -902,6 +931,18 @@
       </w:pPr>
       <w:r>
         <w:t>Read values from config file. Some values are hard coded</w:t>
+      </w:r>
+    </w:p>
+    <w:p>
+      <w:pPr>
+        <w:pStyle w:val="ListParagraph"/>
+        <w:numPr>
+          <w:ilvl w:val="0"/>
+          <w:numId w:val="8"/>
+        </w:numPr>
+      </w:pPr>
+      <w:r>
+        <w:t>Authentication and authorization - Login, token</w:t>
       </w:r>
     </w:p>
     <w:p>

</xml_diff>